<commit_message>
Realizar cambios sin previamente utilizar add
</commit_message>
<xml_diff>
--- a/pera.docx
+++ b/pera.docx
@@ -80,6 +80,16 @@
     <w:p>
       <w:r>
         <w:t>Prueba 6. Nuevos cambios 8:58 03-03-2020</w:t>
+      </w:r>
+    </w:p>
+    <w:p>
+      <w:r>
+        <w:t>Prueba 7. Nuevos cambios: 9:05 03-03-2020</w:t>
+      </w:r>
+    </w:p>
+    <w:p>
+      <w:r>
+        <w:t>Prueba 8: Nuevos cambios: 9:07 03-03-2020.</w:t>
       </w:r>
     </w:p>
     <w:sectPr>

</xml_diff>